<commit_message>
Updates and corrections for all
</commit_message>
<xml_diff>
--- a/Documents/School/Thesis docs/Compare to other environments.docx
+++ b/Documents/School/Thesis docs/Compare to other environments.docx
@@ -18,94 +18,17 @@
     </w:p>
     <w:p>
       <w:r>
-        <w:t xml:space="preserve">Since the notion of adaptive hypermedia was first described back in 1993 by </w:t>
-      </w:r>
-      <w:proofErr w:type="spellStart"/>
-      <w:r>
-        <w:t>Brusilovsky</w:t>
-      </w:r>
-      <w:proofErr w:type="spellEnd"/>
-      <w:r>
-        <w:t xml:space="preserve"> et </w:t>
-      </w:r>
-      <w:proofErr w:type="gramStart"/>
-      <w:r>
-        <w:t>al.⁴  there</w:t>
-      </w:r>
-      <w:proofErr w:type="gramEnd"/>
-      <w:r>
-        <w:t xml:space="preserve"> have been many projects in this field. Several universities and other research groups created their own platforms. Every adaptive hypermedia engine creat</w:t>
-      </w:r>
-      <w:r>
-        <w:t>ed has its own input format and inner workings, and thus there is a variety of authoring environments to match these platforms. These environments vary greatly in form. They range from simple text editors to extensive toolkits in which even content creatio</w:t>
-      </w:r>
-      <w:r>
-        <w:t xml:space="preserve">n is possible. By content creation we mean the creation of the actual pages shown by the adaptive hypermedia engine, which is different from content authoring, where concept domains and </w:t>
-      </w:r>
-      <w:proofErr w:type="spellStart"/>
-      <w:r>
-        <w:t>adaptivity</w:t>
-      </w:r>
-      <w:proofErr w:type="spellEnd"/>
-      <w:r>
-        <w:t xml:space="preserve"> itself are declared and created. </w:t>
-      </w:r>
-    </w:p>
-    <w:p>
-      <w:r>
-        <w:t>A big issue in the scient</w:t>
-      </w:r>
-      <w:r>
-        <w:t>ific publications of hypermedia is that, while there are many papers on adaptive hypermedia engines and their impact compared to conventional hypermedia</w:t>
-      </w:r>
-      <w:proofErr w:type="gramStart"/>
-      <w:r>
-        <w:t>,  there</w:t>
-      </w:r>
-      <w:proofErr w:type="gramEnd"/>
-      <w:r>
-        <w:t xml:space="preserve"> are not many extensive publications on authoring and creating material for these engines. This </w:t>
-      </w:r>
-      <w:r>
-        <w:t>is a strange phenomenon, as the acceptance of adaptive hypermedia relies not only on the content user, but also on the content authors and creators. Therefore it is vital to provide a high quality authoring environment with which content providers are will</w:t>
-      </w:r>
-      <w:r>
-        <w:t>ing to work. More research and development of this facet of adaptive hypermedia will most definitely contribute in its acceptance and real-world application. In this section we will compare the new authoring environment to GALE to several other similar too</w:t>
-      </w:r>
-      <w:r>
-        <w:t xml:space="preserve">lsets. </w:t>
-      </w:r>
-    </w:p>
-    <w:p>
-      <w:r>
-        <w:t xml:space="preserve">Foss and </w:t>
-      </w:r>
-      <w:proofErr w:type="spellStart"/>
-      <w:r>
-        <w:t>Cristea</w:t>
-      </w:r>
-      <w:proofErr w:type="spellEnd"/>
-      <w:r>
-        <w:t xml:space="preserve"> based their comparison of MOT 3.0¹ on two sets of imperatives: complexity imperatives and </w:t>
-      </w:r>
-      <w:proofErr w:type="spellStart"/>
-      <w:r>
-        <w:t>and</w:t>
-      </w:r>
-      <w:proofErr w:type="spellEnd"/>
-      <w:r>
-        <w:t xml:space="preserve"> support imperatives. Gaffney et al proposed to extend these imperatives with a set of user experience (UX) imperatives in their evaluatio</w:t>
-      </w:r>
-      <w:r>
-        <w:t>n of the AMAS 2.0</w:t>
-      </w:r>
-      <w:bookmarkStart w:id="1" w:name="_GoBack"/>
-      <w:r>
-        <w:t>⁷</w:t>
-      </w:r>
-      <w:bookmarkEnd w:id="1"/>
-      <w:r>
-        <w:t xml:space="preserve"> authoring environment. These imperatives are equally important as the acceptance of adaptive hypermedia systems and their authoring tools are based significantly on user experience.</w:t>
+        <w:t xml:space="preserve">Since the notion of adaptive hypermedia was first described back in 1993 by Brusilovsky et al.⁴  there have been many projects in this field. Several universities and other research groups created their own platforms. Every adaptive hypermedia engine created has its own input format and inner workings, and thus there is a variety of authoring environments to match these platforms. These environments vary greatly in form. They range from simple text editors to extensive toolkits in which even content creation is possible. By content creation we mean the creation of the actual pages shown by the adaptive hypermedia engine, which is different from content authoring, where concept domains and adaptivity itself are declared and created. </w:t>
+      </w:r>
+    </w:p>
+    <w:p>
+      <w:r>
+        <w:t xml:space="preserve">A big issue in the scientific publications of hypermedia is that, while there are many papers on adaptive hypermedia engines and their impact compared to conventional hypermedia,  there are not many extensive publications on authoring and creating material for these engines. This is a strange phenomenon, as the acceptance of adaptive hypermedia relies not only on the content user, but also on the content authors and creators. Therefore it is vital to provide a high quality authoring environment with which content providers are willing to work. More research and development of this facet of adaptive hypermedia will most definitely contribute in its acceptance and real-world application. In this section we will compare the new authoring environment to GALE to several other similar toolsets. </w:t>
+      </w:r>
+    </w:p>
+    <w:p>
+      <w:r>
+        <w:t>Foss and Cristea based their comparison of MOT 3.0¹ on two sets of imperatives: complexity imperatives and and support imperatives. Gaffney et al proposed to extend these imperatives with a set of user experience (UX) imperatives in their evaluation of the AMAS 2.0⁷ authoring environment. These imperatives are equally important as the acceptance of adaptive hypermedia systems and their authoring tools are based significantly on user experience.</w:t>
       </w:r>
     </w:p>
     <w:p/>
@@ -195,13 +118,7 @@
               <w:rPr>
                 <w:b/>
               </w:rPr>
-              <w:t>UX imperati</w:t>
-            </w:r>
-            <w:r>
-              <w:rPr>
-                <w:b/>
-              </w:rPr>
-              <w:t>ves</w:t>
+              <w:t>UX imperatives</w:t>
             </w:r>
           </w:p>
         </w:tc>
@@ -460,33 +377,14 @@
     </w:p>
     <w:p>
       <w:r>
-        <w:t xml:space="preserve">The main candidates for comparison are MOT, Netbook and. These tools are selected as the publications describing them are fairly recent and well-cited, meaning they are widely </w:t>
-      </w:r>
-      <w:proofErr w:type="spellStart"/>
-      <w:r>
-        <w:t>recognised</w:t>
-      </w:r>
-      <w:proofErr w:type="spellEnd"/>
-      <w:r>
-        <w:t xml:space="preserve"> within the scientific community.</w:t>
+        <w:t>The main candidates for comparison are MOT, Netbook and. These tools are selected as the publications describing them are fairly recent and well-cited, meaning they are widely recognised within the scientific community.</w:t>
       </w:r>
     </w:p>
     <w:p/>
     <w:p/>
     <w:p>
       <w:r>
-        <w:t xml:space="preserve">Major problems in authoring </w:t>
-      </w:r>
-      <w:proofErr w:type="gramStart"/>
-      <w:r>
-        <w:t>are(</w:t>
-      </w:r>
-      <w:proofErr w:type="gramEnd"/>
-      <w:r>
-        <w:t>6)</w:t>
-      </w:r>
-      <w:r>
-        <w:t xml:space="preserve"> :</w:t>
+        <w:t>Major problems in authoring are(6) :</w:t>
       </w:r>
     </w:p>
     <w:p>
@@ -562,20 +460,7 @@
     </w:p>
     <w:p>
       <w:r>
-        <w:t xml:space="preserve">KBS </w:t>
-      </w:r>
-      <w:proofErr w:type="spellStart"/>
-      <w:proofErr w:type="gramStart"/>
-      <w:r>
-        <w:t>hyperbook</w:t>
-      </w:r>
-      <w:proofErr w:type="spellEnd"/>
-      <w:r>
-        <w:t>(</w:t>
-      </w:r>
-      <w:proofErr w:type="gramEnd"/>
-      <w:r>
-        <w:t>2)</w:t>
+        <w:t>KBS hyperbook(2)</w:t>
       </w:r>
     </w:p>
     <w:p>
@@ -588,15 +473,7 @@
         <w:contextualSpacing/>
       </w:pPr>
       <w:r>
-        <w:t xml:space="preserve">uses </w:t>
-      </w:r>
-      <w:proofErr w:type="spellStart"/>
-      <w:r>
-        <w:t>bayesian</w:t>
-      </w:r>
-      <w:proofErr w:type="spellEnd"/>
-      <w:r>
-        <w:t xml:space="preserve"> network for authoring</w:t>
+        <w:t>uses bayesian network for authoring</w:t>
       </w:r>
     </w:p>
     <w:p>
@@ -613,11 +490,9 @@
       </w:r>
     </w:p>
     <w:p>
-      <w:proofErr w:type="spellStart"/>
       <w:r>
         <w:t>Interbook</w:t>
       </w:r>
-      <w:proofErr w:type="spellEnd"/>
     </w:p>
     <w:p>
       <w:pPr>
@@ -647,16 +522,8 @@
     </w:p>
     <w:p/>
     <w:p>
-      <w:proofErr w:type="gramStart"/>
-      <w:r>
-        <w:t>MOT(</w:t>
-      </w:r>
-      <w:proofErr w:type="gramEnd"/>
-      <w:r>
-        <w:t>1</w:t>
-      </w:r>
-      <w:r>
-        <w:t xml:space="preserve">) </w:t>
+      <w:r>
+        <w:t xml:space="preserve">MOT(1) </w:t>
       </w:r>
     </w:p>
     <w:p>
@@ -746,13 +613,8 @@
         <w:ind w:hanging="360"/>
         <w:contextualSpacing/>
       </w:pPr>
-      <w:proofErr w:type="gramStart"/>
-      <w:r>
-        <w:t>only</w:t>
-      </w:r>
-      <w:proofErr w:type="gramEnd"/>
-      <w:r>
-        <w:t xml:space="preserve"> creates domain?</w:t>
+      <w:r>
+        <w:t>only creates domain?</w:t>
       </w:r>
     </w:p>
     <w:p>
@@ -765,10 +627,7 @@
         <w:contextualSpacing/>
       </w:pPr>
       <w:r>
-        <w:t xml:space="preserve">PEAL </w:t>
-      </w:r>
-      <w:r>
-        <w:t>used for adaptation strategies</w:t>
+        <w:t>PEAL used for adaptation strategies</w:t>
       </w:r>
     </w:p>
     <w:p>
@@ -832,15 +691,7 @@
     <w:p/>
     <w:p>
       <w:r>
-        <w:t>PERSEUS/</w:t>
-      </w:r>
-      <w:proofErr w:type="gramStart"/>
-      <w:r>
-        <w:t>PEGASUS(</w:t>
-      </w:r>
-      <w:proofErr w:type="gramEnd"/>
-      <w:r>
-        <w:t>3)</w:t>
+        <w:t>PERSEUS/PEGASUS(3)</w:t>
       </w:r>
     </w:p>
     <w:p>
@@ -891,13 +742,8 @@
         <w:ind w:hanging="360"/>
         <w:contextualSpacing/>
       </w:pPr>
-      <w:proofErr w:type="gramStart"/>
-      <w:r>
-        <w:t>adaptation</w:t>
-      </w:r>
-      <w:proofErr w:type="gramEnd"/>
-      <w:r>
-        <w:t xml:space="preserve"> on page level.</w:t>
+      <w:r>
+        <w:t>adaptation on page level.</w:t>
       </w:r>
     </w:p>
     <w:p/>
@@ -941,30 +787,15 @@
         <w:ind w:hanging="360"/>
         <w:contextualSpacing/>
       </w:pPr>
-      <w:proofErr w:type="gramStart"/>
-      <w:r>
-        <w:t>has</w:t>
-      </w:r>
-      <w:proofErr w:type="gramEnd"/>
-      <w:r>
-        <w:t xml:space="preserve"> issues with scalability. </w:t>
+      <w:r>
+        <w:t xml:space="preserve">has issues with scalability. </w:t>
       </w:r>
     </w:p>
     <w:p/>
     <w:p/>
     <w:p>
-      <w:proofErr w:type="spellStart"/>
-      <w:proofErr w:type="gramStart"/>
-      <w:r>
-        <w:t>NetCoach</w:t>
-      </w:r>
-      <w:proofErr w:type="spellEnd"/>
-      <w:r>
-        <w:t>(</w:t>
-      </w:r>
-      <w:proofErr w:type="gramEnd"/>
-      <w:r>
-        <w:t>5)</w:t>
+      <w:r>
+        <w:t>NetCoach(5)</w:t>
       </w:r>
     </w:p>
     <w:p>
@@ -1055,27 +886,14 @@
         <w:ind w:hanging="360"/>
         <w:contextualSpacing/>
       </w:pPr>
-      <w:proofErr w:type="gramStart"/>
-      <w:r>
-        <w:t>authoring</w:t>
-      </w:r>
-      <w:proofErr w:type="gramEnd"/>
-      <w:r>
-        <w:t xml:space="preserve"> without programming knowledge. Ye</w:t>
-      </w:r>
-      <w:r>
-        <w:t>t pages in html / options look pretty tricky. (target is non-programmer non AH authoring expert)</w:t>
+      <w:r>
+        <w:t>authoring without programming knowledge. Yet pages in html / options look pretty tricky. (target is non-programmer non AH authoring expert)</w:t>
       </w:r>
     </w:p>
     <w:p/>
     <w:p>
-      <w:proofErr w:type="gramStart"/>
-      <w:r>
-        <w:t>AMAS(</w:t>
-      </w:r>
-      <w:proofErr w:type="gramEnd"/>
-      <w:r>
-        <w:t>7)</w:t>
+      <w:r>
+        <w:t>AMAS(7)</w:t>
       </w:r>
     </w:p>
     <w:p>
@@ -1087,13 +905,8 @@
         <w:ind w:hanging="360"/>
         <w:contextualSpacing/>
       </w:pPr>
-      <w:proofErr w:type="spellStart"/>
-      <w:r>
-        <w:t>focussed</w:t>
-      </w:r>
-      <w:proofErr w:type="spellEnd"/>
-      <w:r>
-        <w:t xml:space="preserve"> on user experience</w:t>
+      <w:r>
+        <w:t>focussed on user experience</w:t>
       </w:r>
     </w:p>
     <w:p>
@@ -1105,13 +918,8 @@
         <w:ind w:hanging="360"/>
         <w:contextualSpacing/>
       </w:pPr>
-      <w:proofErr w:type="gramStart"/>
-      <w:r>
-        <w:t>no</w:t>
-      </w:r>
-      <w:proofErr w:type="gramEnd"/>
-      <w:r>
-        <w:t xml:space="preserve"> code!</w:t>
+      <w:r>
+        <w:t>no code!</w:t>
       </w:r>
     </w:p>
     <w:p>
@@ -1124,13 +932,8 @@
         <w:contextualSpacing/>
       </w:pPr>
       <w:r>
-        <w:t xml:space="preserve">activity based </w:t>
-      </w:r>
-      <w:proofErr w:type="spellStart"/>
-      <w:r>
-        <w:t>autoring</w:t>
-      </w:r>
-      <w:proofErr w:type="spellEnd"/>
+        <w:t>activity based autoring</w:t>
+      </w:r>
     </w:p>
     <w:p>
       <w:pPr>
@@ -1167,13 +970,8 @@
         <w:ind w:hanging="360"/>
         <w:contextualSpacing/>
       </w:pPr>
-      <w:proofErr w:type="gramStart"/>
-      <w:r>
-        <w:t>paper</w:t>
-      </w:r>
-      <w:proofErr w:type="gramEnd"/>
-      <w:r>
-        <w:t xml:space="preserve"> focus on look and feel. not on functionality</w:t>
+      <w:r>
+        <w:t>paper focus on look and feel. not on functionality</w:t>
       </w:r>
     </w:p>
     <w:p/>
@@ -1208,13 +1006,8 @@
         <w:contextualSpacing/>
       </w:pPr>
       <w:r>
-        <w:t xml:space="preserve">The next generation Authoring Adaptive Hypermedia: Using and Evaluating the MOT3.0 and PEAL tools  - Foss + </w:t>
-      </w:r>
-      <w:proofErr w:type="spellStart"/>
-      <w:r>
-        <w:t>Cristea</w:t>
-      </w:r>
-      <w:proofErr w:type="spellEnd"/>
+        <w:t>The next generation Authoring Adaptive Hypermedia: Using and Evaluating the MOT3.0 and PEAL tools  - Foss + Cristea</w:t>
+      </w:r>
     </w:p>
     <w:p>
       <w:pPr>
@@ -1226,32 +1019,8 @@
         <w:contextualSpacing/>
       </w:pPr>
       <w:r>
-        <w:t xml:space="preserve">Student Modeling for the KBS </w:t>
-      </w:r>
-      <w:proofErr w:type="spellStart"/>
-      <w:r>
-        <w:t>Hyperbook</w:t>
-      </w:r>
-      <w:proofErr w:type="spellEnd"/>
-      <w:r>
-        <w:t xml:space="preserve"> Syste</w:t>
-      </w:r>
-      <w:r>
-        <w:t xml:space="preserve">m using Bayesian Networks - Nicola </w:t>
-      </w:r>
-      <w:proofErr w:type="spellStart"/>
-      <w:r>
-        <w:t>Henze</w:t>
-      </w:r>
-      <w:proofErr w:type="spellEnd"/>
-      <w:r>
-        <w:t xml:space="preserve">, Wolfgang </w:t>
-      </w:r>
-      <w:proofErr w:type="spellStart"/>
-      <w:r>
-        <w:t>Nejdl</w:t>
-      </w:r>
-      <w:proofErr w:type="spellEnd"/>
+        <w:t>Student Modeling for the KBS Hyperbook System using Bayesian Networks - Nicola Henze, Wolfgang Nejdl</w:t>
+      </w:r>
     </w:p>
     <w:p>
       <w:pPr>
@@ -1263,15 +1032,7 @@
         <w:contextualSpacing/>
       </w:pPr>
       <w:r>
-        <w:t xml:space="preserve">An Authoring Tool for Building Adaptive Learning Guidance Systems on the Web - José A. </w:t>
-      </w:r>
-      <w:proofErr w:type="spellStart"/>
-      <w:r>
-        <w:t>Macías</w:t>
-      </w:r>
-      <w:proofErr w:type="spellEnd"/>
-      <w:r>
-        <w:t xml:space="preserve"> and Pablo Castells</w:t>
+        <w:t>An Authoring Tool for Building Adaptive Learning Guidance Systems on the Web - José A. Macías and Pablo Castells</w:t>
       </w:r>
     </w:p>
     <w:p>
@@ -1283,53 +1044,11 @@
         <w:ind w:hanging="360"/>
         <w:contextualSpacing/>
       </w:pPr>
-      <w:proofErr w:type="spellStart"/>
       <w:r>
         <w:rPr>
           <w:highlight w:val="white"/>
         </w:rPr>
-        <w:t>Brusilovsky</w:t>
-      </w:r>
-      <w:proofErr w:type="spellEnd"/>
-      <w:r>
-        <w:rPr>
-          <w:highlight w:val="white"/>
-        </w:rPr>
-        <w:t xml:space="preserve">, Peter, Leonid </w:t>
-      </w:r>
-      <w:proofErr w:type="spellStart"/>
-      <w:r>
-        <w:rPr>
-          <w:highlight w:val="white"/>
-        </w:rPr>
-        <w:t>Pesin</w:t>
-      </w:r>
-      <w:proofErr w:type="spellEnd"/>
-      <w:r>
-        <w:rPr>
-          <w:highlight w:val="white"/>
-        </w:rPr>
-        <w:t xml:space="preserve">, and Mikhail </w:t>
-      </w:r>
-      <w:proofErr w:type="spellStart"/>
-      <w:r>
-        <w:rPr>
-          <w:highlight w:val="white"/>
-        </w:rPr>
-        <w:t>Zyryanov</w:t>
-      </w:r>
-      <w:proofErr w:type="spellEnd"/>
-      <w:r>
-        <w:rPr>
-          <w:highlight w:val="white"/>
-        </w:rPr>
-        <w:t>. "Towards an adaptive hypermedi</w:t>
-      </w:r>
-      <w:r>
-        <w:rPr>
-          <w:highlight w:val="white"/>
-        </w:rPr>
-        <w:t xml:space="preserve">a component for an intelligent learning environment." </w:t>
+        <w:t xml:space="preserve">Brusilovsky, Peter, Leonid Pesin, and Mikhail Zyryanov. "Towards an adaptive hypermedia component for an intelligent learning environment." </w:t>
       </w:r>
       <w:r>
         <w:rPr>
@@ -1361,141 +1080,46 @@
         <w:rPr>
           <w:highlight w:val="white"/>
         </w:rPr>
-        <w:t xml:space="preserve">Weber, Gerhard, Hans-Christian </w:t>
-      </w:r>
-      <w:proofErr w:type="spellStart"/>
-      <w:r>
-        <w:rPr>
-          <w:highlight w:val="white"/>
-        </w:rPr>
-        <w:t>Kuhl</w:t>
-      </w:r>
-      <w:proofErr w:type="spellEnd"/>
-      <w:r>
-        <w:rPr>
-          <w:highlight w:val="white"/>
-        </w:rPr>
-        <w:t xml:space="preserve">, and Stephan </w:t>
-      </w:r>
-      <w:proofErr w:type="spellStart"/>
-      <w:r>
-        <w:rPr>
-          <w:highlight w:val="white"/>
-        </w:rPr>
-        <w:t>Weibelzahl</w:t>
-      </w:r>
-      <w:proofErr w:type="spellEnd"/>
-      <w:r>
-        <w:rPr>
-          <w:highlight w:val="white"/>
-        </w:rPr>
-        <w:t>. "</w:t>
-      </w:r>
-      <w:proofErr w:type="spellStart"/>
-      <w:proofErr w:type="gramStart"/>
-      <w:r>
-        <w:rPr>
-          <w:highlight w:val="white"/>
-        </w:rPr>
-        <w:t>scho</w:t>
-      </w:r>
-      <w:proofErr w:type="spellEnd"/>
-      <w:proofErr w:type="gramEnd"/>
-      <w:r>
-        <w:rPr>
-          <w:highlight w:val="white"/>
-        </w:rPr>
-        <w:t>."</w:t>
+        <w:t>Weber, Gerhard, Hans-Christian Kuhl, and Stephan Weibelzahl. "scho."</w:t>
       </w:r>
       <w:r>
         <w:rPr>
           <w:i/>
           <w:highlight w:val="white"/>
         </w:rPr>
-        <w:t xml:space="preserve">Hypermedia: Openness, Structural Awareness, and </w:t>
-      </w:r>
-      <w:proofErr w:type="spellStart"/>
+        <w:t>Hypermedia: Openness, Structural Awareness, and Adaptivity</w:t>
+      </w:r>
+      <w:r>
+        <w:rPr>
+          <w:highlight w:val="white"/>
+        </w:rPr>
+        <w:t>. Springer Berlin Heidelberg, 2002. 226-238.</w:t>
+      </w:r>
+    </w:p>
+    <w:p>
+      <w:pPr>
+        <w:numPr>
+          <w:ilvl w:val="0"/>
+          <w:numId w:val="4"/>
+        </w:numPr>
+        <w:ind w:hanging="360"/>
+        <w:contextualSpacing/>
+        <w:rPr>
+          <w:highlight w:val="white"/>
+        </w:rPr>
+      </w:pPr>
+      <w:r>
+        <w:rPr>
+          <w:highlight w:val="white"/>
+        </w:rPr>
+        <w:t>Foss, Jonathan GK, Alexandra Cristea, and Maurice Hendrix. "Continuous use of authoring for adaptive educational hypermedia: a long-term case study."</w:t>
+      </w:r>
       <w:r>
         <w:rPr>
           <w:i/>
           <w:highlight w:val="white"/>
         </w:rPr>
-        <w:t>Adaptivity</w:t>
-      </w:r>
-      <w:proofErr w:type="spellEnd"/>
-      <w:r>
-        <w:rPr>
-          <w:highlight w:val="white"/>
-        </w:rPr>
-        <w:t>. Spr</w:t>
-      </w:r>
-      <w:r>
-        <w:rPr>
-          <w:highlight w:val="white"/>
-        </w:rPr>
-        <w:t>inger Berlin Heidelberg, 2002. 226-238.</w:t>
-      </w:r>
-    </w:p>
-    <w:p>
-      <w:pPr>
-        <w:numPr>
-          <w:ilvl w:val="0"/>
-          <w:numId w:val="4"/>
-        </w:numPr>
-        <w:ind w:hanging="360"/>
-        <w:contextualSpacing/>
-        <w:rPr>
-          <w:highlight w:val="white"/>
-        </w:rPr>
-      </w:pPr>
-      <w:r>
-        <w:rPr>
-          <w:highlight w:val="white"/>
-        </w:rPr>
-        <w:t xml:space="preserve">Foss, Jonathan GK, Alexandra </w:t>
-      </w:r>
-      <w:proofErr w:type="spellStart"/>
-      <w:r>
-        <w:rPr>
-          <w:highlight w:val="white"/>
-        </w:rPr>
-        <w:t>Cristea</w:t>
-      </w:r>
-      <w:proofErr w:type="spellEnd"/>
-      <w:r>
-        <w:rPr>
-          <w:highlight w:val="white"/>
-        </w:rPr>
-        <w:t xml:space="preserve">, and Maurice Hendrix. "Continuous use of authoring for adaptive educational hypermedia: a long-term case </w:t>
-      </w:r>
-      <w:proofErr w:type="spellStart"/>
-      <w:r>
-        <w:rPr>
-          <w:highlight w:val="white"/>
-        </w:rPr>
-        <w:t>study."</w:t>
-      </w:r>
-      <w:r>
-        <w:rPr>
-          <w:i/>
-          <w:highlight w:val="white"/>
-        </w:rPr>
-        <w:t>Advanced</w:t>
-      </w:r>
-      <w:proofErr w:type="spellEnd"/>
-      <w:r>
-        <w:rPr>
-          <w:i/>
-          <w:highlight w:val="white"/>
-        </w:rPr>
-        <w:t xml:space="preserve"> Learning Technologies (ICALT), 2010 IEEE 10th Internationa</w:t>
-      </w:r>
-      <w:r>
-        <w:rPr>
-          <w:i/>
-          <w:highlight w:val="white"/>
-        </w:rPr>
-        <w:t>l Conference on</w:t>
+        <w:t>Advanced Learning Technologies (ICALT), 2010 IEEE 10th International Conference on</w:t>
       </w:r>
       <w:r>
         <w:rPr>
@@ -1520,35 +1144,7 @@
         <w:rPr>
           <w:highlight w:val="white"/>
         </w:rPr>
-        <w:t xml:space="preserve">Gaffney, </w:t>
-      </w:r>
-      <w:proofErr w:type="spellStart"/>
-      <w:r>
-        <w:rPr>
-          <w:highlight w:val="white"/>
-        </w:rPr>
-        <w:t>Conor</w:t>
-      </w:r>
-      <w:proofErr w:type="spellEnd"/>
-      <w:r>
-        <w:rPr>
-          <w:highlight w:val="white"/>
-        </w:rPr>
-        <w:t xml:space="preserve">, Owen </w:t>
-      </w:r>
-      <w:proofErr w:type="spellStart"/>
-      <w:r>
-        <w:rPr>
-          <w:highlight w:val="white"/>
-        </w:rPr>
-        <w:t>Conlan</w:t>
-      </w:r>
-      <w:proofErr w:type="spellEnd"/>
-      <w:r>
-        <w:rPr>
-          <w:highlight w:val="white"/>
-        </w:rPr>
-        <w:t xml:space="preserve">, and Vincent Wade. "The AMAS authoring tool 2.0: a UX evaluation." </w:t>
+        <w:t xml:space="preserve">Gaffney, Conor, Owen Conlan, and Vincent Wade. "The AMAS authoring tool 2.0: a UX evaluation." </w:t>
       </w:r>
       <w:r>
         <w:rPr>
@@ -1583,47 +1179,7 @@
         <w:spacing w:line="240" w:lineRule="auto"/>
       </w:pPr>
       <w:r>
-        <w:t xml:space="preserve">- </w:t>
-      </w:r>
-      <w:proofErr w:type="spellStart"/>
-      <w:r>
-        <w:t>Zoek</w:t>
-      </w:r>
-      <w:proofErr w:type="spellEnd"/>
-      <w:r>
-        <w:t xml:space="preserve"> </w:t>
-      </w:r>
-      <w:proofErr w:type="spellStart"/>
-      <w:r>
-        <w:t>goede</w:t>
-      </w:r>
-      <w:proofErr w:type="spellEnd"/>
-      <w:r>
-        <w:t xml:space="preserve"> </w:t>
-      </w:r>
-      <w:proofErr w:type="spellStart"/>
-      <w:r>
-        <w:t>factoren</w:t>
-      </w:r>
-      <w:proofErr w:type="spellEnd"/>
-      <w:r>
-        <w:t xml:space="preserve"> om </w:t>
-      </w:r>
-      <w:proofErr w:type="spellStart"/>
-      <w:r>
-        <w:t>te</w:t>
-      </w:r>
-      <w:proofErr w:type="spellEnd"/>
-      <w:r>
-        <w:t xml:space="preserve"> </w:t>
-      </w:r>
-      <w:proofErr w:type="spellStart"/>
-      <w:r>
-        <w:t>vergelijken</w:t>
-      </w:r>
-      <w:proofErr w:type="spellEnd"/>
-      <w:r>
-        <w:t>.</w:t>
+        <w:t>Zoek nog wat andere oudjes op en noem briefly wat tekortkomingen, interbook kbs hyperbook ea (zie andere papers die dit doen?).</w:t>
       </w:r>
     </w:p>
     <w:p>
@@ -1632,50 +1188,7 @@
         <w:spacing w:line="240" w:lineRule="auto"/>
       </w:pPr>
       <w:r>
-        <w:t xml:space="preserve">- </w:t>
-      </w:r>
-      <w:proofErr w:type="spellStart"/>
-      <w:r>
-        <w:t>Zoek</w:t>
-      </w:r>
-      <w:proofErr w:type="spellEnd"/>
-      <w:r>
-        <w:t xml:space="preserve"> </w:t>
-      </w:r>
-      <w:proofErr w:type="spellStart"/>
-      <w:r>
-        <w:t>goe</w:t>
-      </w:r>
-      <w:r>
-        <w:t>de</w:t>
-      </w:r>
-      <w:proofErr w:type="spellEnd"/>
-      <w:r>
-        <w:t xml:space="preserve"> </w:t>
-      </w:r>
-      <w:proofErr w:type="spellStart"/>
-      <w:r>
-        <w:t>projecten</w:t>
-      </w:r>
-      <w:proofErr w:type="spellEnd"/>
-      <w:r>
-        <w:t xml:space="preserve"> om MEE </w:t>
-      </w:r>
-      <w:proofErr w:type="spellStart"/>
-      <w:r>
-        <w:t>te</w:t>
-      </w:r>
-      <w:proofErr w:type="spellEnd"/>
-      <w:r>
-        <w:t xml:space="preserve"> </w:t>
-      </w:r>
-      <w:proofErr w:type="spellStart"/>
-      <w:r>
-        <w:t>vergelijken</w:t>
-      </w:r>
-      <w:proofErr w:type="spellEnd"/>
-      <w:r>
-        <w:t>.</w:t>
+        <w:t>Leg uit welke belangrijke factoren we gaan bekijken. Introduceer kandidaten en motiveer deze keus.</w:t>
       </w:r>
     </w:p>
     <w:p>
@@ -1683,102 +1196,12 @@
         <w:widowControl w:val="0"/>
         <w:spacing w:line="240" w:lineRule="auto"/>
       </w:pPr>
-      <w:r>
-        <w:t xml:space="preserve">- </w:t>
-      </w:r>
-      <w:proofErr w:type="spellStart"/>
-      <w:proofErr w:type="gramStart"/>
-      <w:r>
-        <w:t>zet</w:t>
-      </w:r>
-      <w:proofErr w:type="spellEnd"/>
-      <w:proofErr w:type="gramEnd"/>
-      <w:r>
-        <w:t xml:space="preserve"> </w:t>
-      </w:r>
-      <w:proofErr w:type="spellStart"/>
-      <w:r>
-        <w:t>tegenover</w:t>
-      </w:r>
-      <w:proofErr w:type="spellEnd"/>
-      <w:r>
-        <w:t xml:space="preserve"> </w:t>
-      </w:r>
-      <w:proofErr w:type="spellStart"/>
-      <w:r>
-        <w:t>elkaar</w:t>
-      </w:r>
-      <w:proofErr w:type="spellEnd"/>
-      <w:r>
-        <w:t xml:space="preserve">. </w:t>
-      </w:r>
-      <w:proofErr w:type="spellStart"/>
-      <w:proofErr w:type="gramStart"/>
-      <w:r>
-        <w:t>motiveer</w:t>
-      </w:r>
-      <w:proofErr w:type="spellEnd"/>
-      <w:proofErr w:type="gramEnd"/>
-      <w:r>
-        <w:t xml:space="preserve"> </w:t>
-      </w:r>
-      <w:proofErr w:type="spellStart"/>
-      <w:r>
-        <w:t>verschillen</w:t>
-      </w:r>
-      <w:proofErr w:type="spellEnd"/>
-      <w:r>
-        <w:t>. Admit defeat.</w:t>
-      </w:r>
     </w:p>
     <w:p>
       <w:pPr>
         <w:widowControl w:val="0"/>
         <w:spacing w:line="240" w:lineRule="auto"/>
       </w:pPr>
-      <w:r>
-        <w:t xml:space="preserve">- </w:t>
-      </w:r>
-      <w:proofErr w:type="gramStart"/>
-      <w:r>
-        <w:t>emphasis</w:t>
-      </w:r>
-      <w:proofErr w:type="gramEnd"/>
-      <w:r>
-        <w:t xml:space="preserve">: wat is </w:t>
-      </w:r>
-      <w:proofErr w:type="spellStart"/>
-      <w:r>
-        <w:t>uniek</w:t>
-      </w:r>
-      <w:proofErr w:type="spellEnd"/>
-      <w:r>
-        <w:t xml:space="preserve">, wat </w:t>
-      </w:r>
-      <w:proofErr w:type="spellStart"/>
-      <w:r>
-        <w:t>doen</w:t>
-      </w:r>
-      <w:proofErr w:type="spellEnd"/>
-      <w:r>
-        <w:t xml:space="preserve"> de </w:t>
-      </w:r>
-      <w:proofErr w:type="spellStart"/>
-      <w:r>
-        <w:t>anderen</w:t>
-      </w:r>
-      <w:proofErr w:type="spellEnd"/>
-      <w:r>
-        <w:t xml:space="preserve"> </w:t>
-      </w:r>
-      <w:proofErr w:type="spellStart"/>
-      <w:r>
-        <w:t>niet</w:t>
-      </w:r>
-      <w:proofErr w:type="spellEnd"/>
-      <w:r>
-        <w:t>.</w:t>
-      </w:r>
     </w:p>
     <w:p>
       <w:pPr>
@@ -1786,122 +1209,13 @@
         <w:spacing w:line="240" w:lineRule="auto"/>
       </w:pPr>
       <w:r>
-        <w:t xml:space="preserve">- </w:t>
-      </w:r>
-      <w:proofErr w:type="spellStart"/>
-      <w:proofErr w:type="gramStart"/>
-      <w:r>
-        <w:t>conclusie</w:t>
-      </w:r>
-      <w:proofErr w:type="spellEnd"/>
-      <w:proofErr w:type="gramEnd"/>
-      <w:r>
-        <w:t xml:space="preserve">: </w:t>
-      </w:r>
-      <w:proofErr w:type="spellStart"/>
-      <w:r>
-        <w:t>dit</w:t>
-      </w:r>
-      <w:proofErr w:type="spellEnd"/>
-      <w:r>
-        <w:t xml:space="preserve"> </w:t>
-      </w:r>
-      <w:proofErr w:type="spellStart"/>
-      <w:r>
-        <w:t>waren</w:t>
-      </w:r>
-      <w:proofErr w:type="spellEnd"/>
-      <w:r>
-        <w:t xml:space="preserve"> de </w:t>
-      </w:r>
-      <w:proofErr w:type="spellStart"/>
-      <w:r>
-        <w:t>anderen</w:t>
-      </w:r>
-      <w:proofErr w:type="spellEnd"/>
-      <w:r>
-        <w:t xml:space="preserve">, </w:t>
-      </w:r>
-      <w:proofErr w:type="spellStart"/>
-      <w:r>
-        <w:t>dit</w:t>
-      </w:r>
-      <w:proofErr w:type="spellEnd"/>
-      <w:r>
-        <w:t xml:space="preserve"> is </w:t>
-      </w:r>
-      <w:proofErr w:type="spellStart"/>
-      <w:r>
-        <w:t>d'n</w:t>
-      </w:r>
-      <w:proofErr w:type="spellEnd"/>
-      <w:r>
-        <w:t xml:space="preserve"> </w:t>
-      </w:r>
-      <w:proofErr w:type="spellStart"/>
-      <w:r>
-        <w:t>dizzen.hierop</w:t>
-      </w:r>
-      <w:proofErr w:type="spellEnd"/>
-      <w:r>
-        <w:t xml:space="preserve"> win </w:t>
-      </w:r>
-      <w:proofErr w:type="spellStart"/>
-      <w:r>
-        <w:t>ik</w:t>
-      </w:r>
-      <w:proofErr w:type="spellEnd"/>
-      <w:r>
-        <w:t xml:space="preserve">, </w:t>
-      </w:r>
-      <w:proofErr w:type="spellStart"/>
-      <w:r>
-        <w:t>hierop</w:t>
-      </w:r>
-      <w:proofErr w:type="spellEnd"/>
-      <w:r>
-        <w:t xml:space="preserve"> </w:t>
-      </w:r>
-      <w:proofErr w:type="spellStart"/>
-      <w:r>
-        <w:t>verlies</w:t>
-      </w:r>
-      <w:proofErr w:type="spellEnd"/>
-      <w:r>
-        <w:t xml:space="preserve"> </w:t>
-      </w:r>
-      <w:proofErr w:type="spellStart"/>
-      <w:r>
-        <w:t>ik</w:t>
-      </w:r>
-      <w:proofErr w:type="spellEnd"/>
-      <w:r>
-        <w:t xml:space="preserve">. Maar </w:t>
-      </w:r>
-      <w:proofErr w:type="spellStart"/>
-      <w:r>
-        <w:t>voor</w:t>
-      </w:r>
-      <w:proofErr w:type="spellEnd"/>
-      <w:r>
-        <w:t xml:space="preserve"> gale is </w:t>
-      </w:r>
-      <w:proofErr w:type="spellStart"/>
-      <w:r>
-        <w:t>dit</w:t>
-      </w:r>
-      <w:proofErr w:type="spellEnd"/>
-      <w:r>
-        <w:t xml:space="preserve"> de </w:t>
-      </w:r>
-      <w:proofErr w:type="spellStart"/>
-      <w:r>
-        <w:t>nieuwe</w:t>
-      </w:r>
-      <w:proofErr w:type="spellEnd"/>
-      <w:r>
-        <w:t>.</w:t>
-      </w:r>
+        <w:t>Vervolgens: leg uit hoe deze tools werken, wat zijn de design principles. Hoe komt dit uit tegenover ALAT? Welke dingen doen ze beter/slechter/anders? Zo kwantitatief mogelijk vergelijken.</w:t>
+      </w:r>
+      <w:r>
+        <w:t xml:space="preserve"> Betrek bij mot de imperatives v foss+cristae. Betrek bij amas low level of complexity+focus on user design.</w:t>
+      </w:r>
+      <w:bookmarkStart w:id="1" w:name="_GoBack"/>
+      <w:bookmarkEnd w:id="1"/>
     </w:p>
   </w:comment>
 </w:comments>

</xml_diff>

<commit_message>
work on comparison. image 3.4 edited introduction tweaked -> still does not feel right.
</commit_message>
<xml_diff>
--- a/Documents/School/Thesis docs/Compare to other environments.docx
+++ b/Documents/School/Thesis docs/Compare to other environments.docx
@@ -1,21 +1,7 @@
 
 <file path=word/document.xml><?xml version="1.0" encoding="utf-8"?>
 <w:document xmlns:wpc="http://schemas.microsoft.com/office/word/2010/wordprocessingCanvas" xmlns:mc="http://schemas.openxmlformats.org/markup-compatibility/2006" xmlns:o="urn:schemas-microsoft-com:office:office" xmlns:r="http://schemas.openxmlformats.org/officeDocument/2006/relationships" xmlns:m="http://schemas.openxmlformats.org/officeDocument/2006/math" xmlns:v="urn:schemas-microsoft-com:vml" xmlns:wp14="http://schemas.microsoft.com/office/word/2010/wordprocessingDrawing" xmlns:wp="http://schemas.openxmlformats.org/drawingml/2006/wordprocessingDrawing" xmlns:w10="urn:schemas-microsoft-com:office:word" xmlns:w="http://schemas.openxmlformats.org/wordprocessingml/2006/main" xmlns:w14="http://schemas.microsoft.com/office/word/2010/wordml" xmlns:w15="http://schemas.microsoft.com/office/word/2012/wordml" xmlns:wpg="http://schemas.microsoft.com/office/word/2010/wordprocessingGroup" xmlns:wpi="http://schemas.microsoft.com/office/word/2010/wordprocessingInk" xmlns:wne="http://schemas.microsoft.com/office/word/2006/wordml" xmlns:wps="http://schemas.microsoft.com/office/word/2010/wordprocessingShape" mc:Ignorable="w14 w15 wp14">
-  <w:background w:color="FFFFFF"/>
   <w:body>
-    <w:p>
-      <w:pPr>
-        <w:pStyle w:val="Heading1"/>
-      </w:pPr>
-      <w:commentRangeStart w:id="0"/>
-      <w:r>
-        <w:t>Comparison</w:t>
-      </w:r>
-      <w:commentRangeEnd w:id="0"/>
-      <w:r>
-        <w:commentReference w:id="0"/>
-      </w:r>
-    </w:p>
     <w:p>
       <w:r>
         <w:t xml:space="preserve">Since the notion of adaptive hypermedia was first described back in 1993 by Brusilovsky et al.⁴  there have been many projects in this field. Several universities and other research groups created their own platforms. Every adaptive hypermedia engine created has its own input format and inner workings, and thus there is a variety of authoring environments to match these platforms. These environments vary greatly in form. They range from simple text editors to extensive toolkits in which even content creation is possible. By content creation we mean the creation of the actual pages shown by the adaptive hypermedia engine, which is different from content authoring, where concept domains and adaptivity itself are declared and created. </w:t>
@@ -34,7 +20,6 @@
     <w:p/>
     <w:tbl>
       <w:tblPr>
-        <w:tblStyle w:val="a"/>
         <w:tblW w:w="9029" w:type="dxa"/>
         <w:tblBorders>
           <w:top w:val="single" w:sz="8" w:space="0" w:color="000000"/>
@@ -381,9 +366,19 @@
       </w:r>
     </w:p>
     <w:p/>
-    <w:p/>
-    <w:p>
-      <w:r>
+    <w:p>
+      <w:pPr>
+        <w:spacing w:after="160" w:line="259" w:lineRule="auto"/>
+      </w:pPr>
+      <w:r>
+        <w:br w:type="page"/>
+      </w:r>
+    </w:p>
+    <w:p>
+      <w:bookmarkStart w:id="0" w:name="_GoBack"/>
+      <w:bookmarkEnd w:id="0"/>
+      <w:r>
+        <w:lastRenderedPageBreak/>
         <w:t>Major problems in authoring are(6) :</w:t>
       </w:r>
     </w:p>
@@ -410,7 +405,6 @@
         <w:contextualSpacing/>
       </w:pPr>
       <w:r>
-        <w:lastRenderedPageBreak/>
         <w:t>new and alien process to most authors</w:t>
       </w:r>
     </w:p>
@@ -847,6 +841,7 @@
         <w:contextualSpacing/>
       </w:pPr>
       <w:r>
+        <w:lastRenderedPageBreak/>
         <w:t>geared towards e-learning</w:t>
       </w:r>
     </w:p>
@@ -873,7 +868,6 @@
         <w:contextualSpacing/>
       </w:pPr>
       <w:r>
-        <w:lastRenderedPageBreak/>
         <w:t>includes tutor interface (which is nice)</w:t>
       </w:r>
     </w:p>
@@ -1160,6 +1154,7 @@
         <w:t>. ACM, 2014.</w:t>
       </w:r>
     </w:p>
+    <w:p/>
     <w:sectPr>
       <w:pgSz w:w="11909" w:h="16834"/>
       <w:pgMar w:top="1440" w:right="1440" w:bottom="1440" w:left="1440" w:header="720" w:footer="720" w:gutter="0"/>
@@ -1168,63 +1163,6 @@
     </w:sectPr>
   </w:body>
 </w:document>
-</file>
-
-<file path=word/comments.xml><?xml version="1.0" encoding="utf-8"?>
-<w:comments xmlns:wpc="http://schemas.microsoft.com/office/word/2010/wordprocessingCanvas" xmlns:mc="http://schemas.openxmlformats.org/markup-compatibility/2006" xmlns:o="urn:schemas-microsoft-com:office:office" xmlns:r="http://schemas.openxmlformats.org/officeDocument/2006/relationships" xmlns:m="http://schemas.openxmlformats.org/officeDocument/2006/math" xmlns:v="urn:schemas-microsoft-com:vml" xmlns:wp14="http://schemas.microsoft.com/office/word/2010/wordprocessingDrawing" xmlns:wp="http://schemas.openxmlformats.org/drawingml/2006/wordprocessingDrawing" xmlns:w10="urn:schemas-microsoft-com:office:word" xmlns:w="http://schemas.openxmlformats.org/wordprocessingml/2006/main" xmlns:w14="http://schemas.microsoft.com/office/word/2010/wordml" xmlns:w15="http://schemas.microsoft.com/office/word/2012/wordml" xmlns:wpg="http://schemas.microsoft.com/office/word/2010/wordprocessingGroup" xmlns:wpi="http://schemas.microsoft.com/office/word/2010/wordprocessingInk" xmlns:wne="http://schemas.microsoft.com/office/word/2006/wordml" xmlns:wps="http://schemas.microsoft.com/office/word/2010/wordprocessingShape" mc:Ignorable="w14 w15 wp14">
-  <w:comment w:id="0" w:author="Wouter Boereboom" w:date="2015-11-18T23:26:00Z" w:initials="">
-    <w:p>
-      <w:pPr>
-        <w:widowControl w:val="0"/>
-        <w:spacing w:line="240" w:lineRule="auto"/>
-      </w:pPr>
-      <w:r>
-        <w:t>Zoek nog wat andere oudjes op en noem briefly wat tekortkomingen, interbook kbs hyperbook ea (zie andere papers die dit doen?).</w:t>
-      </w:r>
-    </w:p>
-    <w:p>
-      <w:pPr>
-        <w:widowControl w:val="0"/>
-        <w:spacing w:line="240" w:lineRule="auto"/>
-      </w:pPr>
-      <w:r>
-        <w:t>Leg uit welke belangrijke factoren we gaan bekijken. Introduceer kandidaten en motiveer deze keus.</w:t>
-      </w:r>
-    </w:p>
-    <w:p>
-      <w:pPr>
-        <w:widowControl w:val="0"/>
-        <w:spacing w:line="240" w:lineRule="auto"/>
-      </w:pPr>
-    </w:p>
-    <w:p>
-      <w:pPr>
-        <w:widowControl w:val="0"/>
-        <w:spacing w:line="240" w:lineRule="auto"/>
-      </w:pPr>
-    </w:p>
-    <w:p>
-      <w:pPr>
-        <w:widowControl w:val="0"/>
-        <w:spacing w:line="240" w:lineRule="auto"/>
-      </w:pPr>
-      <w:r>
-        <w:t>Vervolgens: leg uit hoe deze tools werken, wat zijn de design principles. Hoe komt dit uit tegenover ALAT? Welke dingen doen ze beter/slechter/anders? Zo kwantitatief mogelijk vergelijken.</w:t>
-      </w:r>
-      <w:r>
-        <w:t xml:space="preserve"> Betrek bij mot de imperatives v foss+cristae. Betrek bij amas low level of complexity+focus on user design.</w:t>
-      </w:r>
-      <w:bookmarkStart w:id="1" w:name="_GoBack"/>
-      <w:bookmarkEnd w:id="1"/>
-    </w:p>
-  </w:comment>
-</w:comments>
-</file>
-
-<file path=word/commentsExtended.xml><?xml version="1.0" encoding="utf-8"?>
-<w15:commentsEx xmlns:wpc="http://schemas.microsoft.com/office/word/2010/wordprocessingCanvas" xmlns:mc="http://schemas.openxmlformats.org/markup-compatibility/2006" xmlns:o="urn:schemas-microsoft-com:office:office" xmlns:r="http://schemas.openxmlformats.org/officeDocument/2006/relationships" xmlns:m="http://schemas.openxmlformats.org/officeDocument/2006/math" xmlns:v="urn:schemas-microsoft-com:vml" xmlns:wp14="http://schemas.microsoft.com/office/word/2010/wordprocessingDrawing" xmlns:wp="http://schemas.openxmlformats.org/drawingml/2006/wordprocessingDrawing" xmlns:w10="urn:schemas-microsoft-com:office:word" xmlns:w="http://schemas.openxmlformats.org/wordprocessingml/2006/main" xmlns:w14="http://schemas.microsoft.com/office/word/2010/wordml" xmlns:w15="http://schemas.microsoft.com/office/word/2012/wordml" xmlns:wpg="http://schemas.microsoft.com/office/word/2010/wordprocessingGroup" xmlns:wpi="http://schemas.microsoft.com/office/word/2010/wordprocessingInk" xmlns:wne="http://schemas.microsoft.com/office/word/2006/wordml" xmlns:wps="http://schemas.microsoft.com/office/word/2010/wordprocessingShape" mc:Ignorable="w14 w15 wp14">
-  <w15:commentEx w15:paraId="33689918" w15:done="0"/>
-</w15:commentsEx>
 </file>
 
 <file path=word/numbering.xml><?xml version="1.0" encoding="utf-8"?>
@@ -2508,21 +2446,12 @@
 </w:numbering>
 </file>
 
-<file path=word/people.xml><?xml version="1.0" encoding="utf-8"?>
-<w15:people xmlns:wpc="http://schemas.microsoft.com/office/word/2010/wordprocessingCanvas" xmlns:mc="http://schemas.openxmlformats.org/markup-compatibility/2006" xmlns:o="urn:schemas-microsoft-com:office:office" xmlns:r="http://schemas.openxmlformats.org/officeDocument/2006/relationships" xmlns:m="http://schemas.openxmlformats.org/officeDocument/2006/math" xmlns:v="urn:schemas-microsoft-com:vml" xmlns:wp14="http://schemas.microsoft.com/office/word/2010/wordprocessingDrawing" xmlns:wp="http://schemas.openxmlformats.org/drawingml/2006/wordprocessingDrawing" xmlns:w10="urn:schemas-microsoft-com:office:word" xmlns:w="http://schemas.openxmlformats.org/wordprocessingml/2006/main" xmlns:w14="http://schemas.microsoft.com/office/word/2010/wordml" xmlns:w15="http://schemas.microsoft.com/office/word/2012/wordml" xmlns:wpg="http://schemas.microsoft.com/office/word/2010/wordprocessingGroup" xmlns:wpi="http://schemas.microsoft.com/office/word/2010/wordprocessingInk" xmlns:wne="http://schemas.microsoft.com/office/word/2006/wordml" xmlns:wps="http://schemas.microsoft.com/office/word/2010/wordprocessingShape" mc:Ignorable="w14 w15 wp14">
-  <w15:person w15:author="Wouter Boereboom">
-    <w15:presenceInfo w15:providerId="None" w15:userId="Wouter Boereboom"/>
-  </w15:person>
-</w15:people>
-</file>
-
 <file path=word/styles.xml><?xml version="1.0" encoding="utf-8"?>
 <w:styles xmlns:mc="http://schemas.openxmlformats.org/markup-compatibility/2006" xmlns:r="http://schemas.openxmlformats.org/officeDocument/2006/relationships" xmlns:w="http://schemas.openxmlformats.org/wordprocessingml/2006/main" xmlns:w14="http://schemas.microsoft.com/office/word/2010/wordml" xmlns:w15="http://schemas.microsoft.com/office/word/2012/wordml" mc:Ignorable="w14 w15">
   <w:docDefaults>
     <w:rPrDefault>
       <w:rPr>
-        <w:rFonts w:ascii="Arial" w:eastAsia="Arial" w:hAnsi="Arial" w:cs="Arial"/>
-        <w:color w:val="000000"/>
+        <w:rFonts w:asciiTheme="minorHAnsi" w:eastAsiaTheme="minorHAnsi" w:hAnsiTheme="minorHAnsi" w:cstheme="minorBidi"/>
         <w:sz w:val="22"/>
         <w:szCs w:val="22"/>
         <w:lang w:val="en-US" w:eastAsia="en-US" w:bidi="ar-SA"/>
@@ -2530,14 +2459,14 @@
     </w:rPrDefault>
     <w:pPrDefault>
       <w:pPr>
-        <w:spacing w:line="276" w:lineRule="auto"/>
+        <w:spacing w:after="160" w:line="259" w:lineRule="auto"/>
       </w:pPr>
     </w:pPrDefault>
   </w:docDefaults>
   <w:latentStyles w:defLockedState="0" w:defUIPriority="99" w:defSemiHidden="0" w:defUnhideWhenUsed="0" w:defQFormat="0" w:count="371">
     <w:lsdException w:name="Normal" w:uiPriority="0" w:qFormat="1"/>
-    <w:lsdException w:name="heading 1" w:uiPriority="9" w:qFormat="1"/>
-    <w:lsdException w:name="heading 2" w:semiHidden="1" w:uiPriority="9" w:unhideWhenUsed="1" w:qFormat="1"/>
+    <w:lsdException w:name="heading 1" w:uiPriority="0" w:qFormat="1"/>
+    <w:lsdException w:name="heading 2" w:semiHidden="1" w:uiPriority="0" w:unhideWhenUsed="1" w:qFormat="1"/>
     <w:lsdException w:name="heading 3" w:semiHidden="1" w:uiPriority="9" w:unhideWhenUsed="1" w:qFormat="1"/>
     <w:lsdException w:name="heading 4" w:semiHidden="1" w:uiPriority="9" w:unhideWhenUsed="1" w:qFormat="1"/>
     <w:lsdException w:name="heading 5" w:semiHidden="1" w:uiPriority="9" w:unhideWhenUsed="1" w:qFormat="1"/>
@@ -2909,102 +2838,75 @@
   </w:latentStyles>
   <w:style w:type="paragraph" w:default="1" w:styleId="Normal">
     <w:name w:val="Normal"/>
+    <w:rsid w:val="006C5E59"/>
+    <w:pPr>
+      <w:spacing w:after="0" w:line="276" w:lineRule="auto"/>
+    </w:pPr>
+    <w:rPr>
+      <w:rFonts w:ascii="Arial" w:eastAsia="Arial" w:hAnsi="Arial" w:cs="Arial"/>
+      <w:color w:val="000000"/>
+    </w:rPr>
   </w:style>
   <w:style w:type="paragraph" w:styleId="Heading1">
     <w:name w:val="heading 1"/>
     <w:basedOn w:val="Normal"/>
-    <w:next w:val="Normal"/>
+    <w:link w:val="Heading1Char"/>
+    <w:qFormat/>
+    <w:rsid w:val="00677C3C"/>
     <w:pPr>
-      <w:keepNext/>
-      <w:keepLines/>
-      <w:spacing w:before="400" w:after="120"/>
-      <w:contextualSpacing/>
+      <w:spacing w:before="100" w:beforeAutospacing="1" w:after="100" w:afterAutospacing="1" w:line="240" w:lineRule="auto"/>
       <w:outlineLvl w:val="0"/>
     </w:pPr>
     <w:rPr>
-      <w:sz w:val="40"/>
-      <w:szCs w:val="40"/>
+      <w:rFonts w:eastAsia="Times New Roman" w:cs="Times New Roman"/>
+      <w:b/>
+      <w:bCs/>
+      <w:kern w:val="36"/>
+      <w:sz w:val="36"/>
+      <w:szCs w:val="48"/>
     </w:rPr>
   </w:style>
   <w:style w:type="paragraph" w:styleId="Heading2">
     <w:name w:val="heading 2"/>
     <w:basedOn w:val="Normal"/>
     <w:next w:val="Normal"/>
+    <w:link w:val="Heading2Char"/>
+    <w:unhideWhenUsed/>
+    <w:qFormat/>
+    <w:rsid w:val="00677C3C"/>
     <w:pPr>
       <w:keepNext/>
       <w:keepLines/>
-      <w:spacing w:before="360" w:after="120"/>
-      <w:contextualSpacing/>
+      <w:spacing w:before="40"/>
       <w:outlineLvl w:val="1"/>
     </w:pPr>
     <w:rPr>
+      <w:rFonts w:eastAsiaTheme="majorEastAsia" w:cstheme="majorBidi"/>
+      <w:b/>
       <w:sz w:val="32"/>
-      <w:szCs w:val="32"/>
+      <w:szCs w:val="26"/>
     </w:rPr>
   </w:style>
   <w:style w:type="paragraph" w:styleId="Heading3">
     <w:name w:val="heading 3"/>
     <w:basedOn w:val="Normal"/>
     <w:next w:val="Normal"/>
+    <w:link w:val="Heading3Char"/>
+    <w:uiPriority w:val="9"/>
+    <w:unhideWhenUsed/>
+    <w:qFormat/>
+    <w:rsid w:val="00677C3C"/>
     <w:pPr>
       <w:keepNext/>
       <w:keepLines/>
-      <w:spacing w:before="320" w:after="80"/>
-      <w:contextualSpacing/>
+      <w:spacing w:before="40"/>
       <w:outlineLvl w:val="2"/>
     </w:pPr>
     <w:rPr>
-      <w:color w:val="434343"/>
+      <w:rFonts w:eastAsiaTheme="majorEastAsia" w:cstheme="majorBidi"/>
+      <w:b/>
       <w:sz w:val="28"/>
-      <w:szCs w:val="28"/>
-    </w:rPr>
-  </w:style>
-  <w:style w:type="paragraph" w:styleId="Heading4">
-    <w:name w:val="heading 4"/>
-    <w:basedOn w:val="Normal"/>
-    <w:next w:val="Normal"/>
-    <w:pPr>
-      <w:keepNext/>
-      <w:keepLines/>
-      <w:spacing w:before="280" w:after="80"/>
-      <w:contextualSpacing/>
-      <w:outlineLvl w:val="3"/>
-    </w:pPr>
-    <w:rPr>
-      <w:color w:val="666666"/>
-      <w:sz w:val="24"/>
       <w:szCs w:val="24"/>
-    </w:rPr>
-  </w:style>
-  <w:style w:type="paragraph" w:styleId="Heading5">
-    <w:name w:val="heading 5"/>
-    <w:basedOn w:val="Normal"/>
-    <w:next w:val="Normal"/>
-    <w:pPr>
-      <w:keepNext/>
-      <w:keepLines/>
-      <w:spacing w:before="240" w:after="80"/>
-      <w:contextualSpacing/>
-      <w:outlineLvl w:val="4"/>
-    </w:pPr>
-    <w:rPr>
-      <w:color w:val="666666"/>
-    </w:rPr>
-  </w:style>
-  <w:style w:type="paragraph" w:styleId="Heading6">
-    <w:name w:val="heading 6"/>
-    <w:basedOn w:val="Normal"/>
-    <w:next w:val="Normal"/>
-    <w:pPr>
-      <w:keepNext/>
-      <w:keepLines/>
-      <w:spacing w:before="240" w:after="80"/>
-      <w:contextualSpacing/>
-      <w:outlineLvl w:val="5"/>
-    </w:pPr>
-    <w:rPr>
-      <w:i/>
-      <w:color w:val="666666"/>
     </w:rPr>
   </w:style>
   <w:style w:type="character" w:default="1" w:styleId="DefaultParagraphFont">
@@ -3034,43 +2936,91 @@
     <w:semiHidden/>
     <w:unhideWhenUsed/>
   </w:style>
-  <w:style w:type="paragraph" w:styleId="Title">
-    <w:name w:val="Title"/>
-    <w:basedOn w:val="Normal"/>
+  <w:style w:type="character" w:customStyle="1" w:styleId="Heading1Char">
+    <w:name w:val="Heading 1 Char"/>
+    <w:basedOn w:val="DefaultParagraphFont"/>
+    <w:link w:val="Heading1"/>
+    <w:uiPriority w:val="9"/>
+    <w:rsid w:val="00677C3C"/>
+    <w:rPr>
+      <w:rFonts w:eastAsia="Times New Roman" w:cs="Times New Roman"/>
+      <w:b/>
+      <w:bCs/>
+      <w:kern w:val="36"/>
+      <w:sz w:val="36"/>
+      <w:szCs w:val="48"/>
+    </w:rPr>
+  </w:style>
+  <w:style w:type="character" w:customStyle="1" w:styleId="Heading2Char">
+    <w:name w:val="Heading 2 Char"/>
+    <w:basedOn w:val="DefaultParagraphFont"/>
+    <w:link w:val="Heading2"/>
+    <w:uiPriority w:val="9"/>
+    <w:rsid w:val="00677C3C"/>
+    <w:rPr>
+      <w:rFonts w:eastAsiaTheme="majorEastAsia" w:cstheme="majorBidi"/>
+      <w:b/>
+      <w:sz w:val="32"/>
+      <w:szCs w:val="26"/>
+    </w:rPr>
+  </w:style>
+  <w:style w:type="character" w:customStyle="1" w:styleId="Heading3Char">
+    <w:name w:val="Heading 3 Char"/>
+    <w:basedOn w:val="DefaultParagraphFont"/>
+    <w:link w:val="Heading3"/>
+    <w:uiPriority w:val="9"/>
+    <w:rsid w:val="00677C3C"/>
+    <w:rPr>
+      <w:rFonts w:eastAsiaTheme="majorEastAsia" w:cstheme="majorBidi"/>
+      <w:b/>
+      <w:sz w:val="28"/>
+      <w:szCs w:val="24"/>
+    </w:rPr>
+  </w:style>
+  <w:style w:type="paragraph" w:styleId="NoSpacing">
+    <w:name w:val="No Spacing"/>
     <w:next w:val="Normal"/>
+    <w:uiPriority w:val="1"/>
+    <w:qFormat/>
+    <w:rsid w:val="006C5E59"/>
     <w:pPr>
-      <w:keepNext/>
-      <w:keepLines/>
-      <w:spacing w:after="60"/>
-      <w:contextualSpacing/>
+      <w:spacing w:after="0" w:line="240" w:lineRule="auto"/>
     </w:pPr>
     <w:rPr>
-      <w:sz w:val="52"/>
-      <w:szCs w:val="52"/>
+      <w:rFonts w:ascii="Arial" w:eastAsia="Arial" w:hAnsi="Arial" w:cs="Arial"/>
+      <w:color w:val="000000"/>
     </w:rPr>
   </w:style>
-  <w:style w:type="paragraph" w:styleId="Subtitle">
-    <w:name w:val="Subtitle"/>
+  <w:style w:type="paragraph" w:styleId="BalloonText">
+    <w:name w:val="Balloon Text"/>
     <w:basedOn w:val="Normal"/>
-    <w:next w:val="Normal"/>
+    <w:link w:val="BalloonTextChar"/>
+    <w:uiPriority w:val="99"/>
+    <w:semiHidden/>
+    <w:unhideWhenUsed/>
+    <w:rsid w:val="006C5E59"/>
     <w:pPr>
-      <w:keepNext/>
-      <w:keepLines/>
-      <w:spacing w:after="320"/>
-      <w:contextualSpacing/>
+      <w:spacing w:line="240" w:lineRule="auto"/>
     </w:pPr>
     <w:rPr>
-      <w:color w:val="666666"/>
-      <w:sz w:val="30"/>
-      <w:szCs w:val="30"/>
+      <w:rFonts w:ascii="Segoe UI" w:hAnsi="Segoe UI" w:cs="Segoe UI"/>
+      <w:sz w:val="18"/>
+      <w:szCs w:val="18"/>
     </w:rPr>
   </w:style>
-  <w:style w:type="table" w:customStyle="1" w:styleId="a">
-    <w:basedOn w:val="TableNormal"/>
-    <w:tblPr>
-      <w:tblStyleRowBandSize w:val="1"/>
-      <w:tblStyleColBandSize w:val="1"/>
-    </w:tblPr>
+  <w:style w:type="character" w:customStyle="1" w:styleId="BalloonTextChar">
+    <w:name w:val="Balloon Text Char"/>
+    <w:basedOn w:val="DefaultParagraphFont"/>
+    <w:link w:val="BalloonText"/>
+    <w:uiPriority w:val="99"/>
+    <w:semiHidden/>
+    <w:rsid w:val="006C5E59"/>
+    <w:rPr>
+      <w:rFonts w:ascii="Segoe UI" w:eastAsia="Arial" w:hAnsi="Segoe UI" w:cs="Segoe UI"/>
+      <w:color w:val="000000"/>
+      <w:sz w:val="18"/>
+      <w:szCs w:val="18"/>
+    </w:rPr>
   </w:style>
   <w:style w:type="paragraph" w:styleId="CommentText">
     <w:name w:val="annotation text"/>
@@ -3094,6 +3044,8 @@
     <w:uiPriority w:val="99"/>
     <w:semiHidden/>
     <w:rPr>
+      <w:rFonts w:ascii="Arial" w:eastAsia="Arial" w:hAnsi="Arial" w:cs="Arial"/>
+      <w:color w:val="000000"/>
       <w:sz w:val="20"/>
       <w:szCs w:val="20"/>
     </w:rPr>
@@ -3107,36 +3059,6 @@
     <w:rPr>
       <w:sz w:val="16"/>
       <w:szCs w:val="16"/>
-    </w:rPr>
-  </w:style>
-  <w:style w:type="paragraph" w:styleId="BalloonText">
-    <w:name w:val="Balloon Text"/>
-    <w:basedOn w:val="Normal"/>
-    <w:link w:val="BalloonTextChar"/>
-    <w:uiPriority w:val="99"/>
-    <w:semiHidden/>
-    <w:unhideWhenUsed/>
-    <w:rsid w:val="00FD6D76"/>
-    <w:pPr>
-      <w:spacing w:line="240" w:lineRule="auto"/>
-    </w:pPr>
-    <w:rPr>
-      <w:rFonts w:ascii="Segoe UI" w:hAnsi="Segoe UI" w:cs="Segoe UI"/>
-      <w:sz w:val="18"/>
-      <w:szCs w:val="18"/>
-    </w:rPr>
-  </w:style>
-  <w:style w:type="character" w:customStyle="1" w:styleId="BalloonTextChar">
-    <w:name w:val="Balloon Text Char"/>
-    <w:basedOn w:val="DefaultParagraphFont"/>
-    <w:link w:val="BalloonText"/>
-    <w:uiPriority w:val="99"/>
-    <w:semiHidden/>
-    <w:rsid w:val="00FD6D76"/>
-    <w:rPr>
-      <w:rFonts w:ascii="Segoe UI" w:hAnsi="Segoe UI" w:cs="Segoe UI"/>
-      <w:sz w:val="18"/>
-      <w:szCs w:val="18"/>
     </w:rPr>
   </w:style>
 </w:styles>

</xml_diff>